<commit_message>
Valores de la empresa
</commit_message>
<xml_diff>
--- a/Plan_Empresa.docx
+++ b/Plan_Empresa.docx
@@ -1,6 +1,6 @@
 
 <file path=word/document.xml><?xml version="1.0" encoding="utf-8"?>
-<w:document xmlns:wpc="http://schemas.microsoft.com/office/word/2010/wordprocessingCanvas" xmlns:cx="http://schemas.microsoft.com/office/drawing/2014/chartex" xmlns:cx1="http://schemas.microsoft.com/office/drawing/2015/9/8/chartex" xmlns:cx2="http://schemas.microsoft.com/office/drawing/2015/10/21/chartex" xmlns:cx3="http://schemas.microsoft.com/office/drawing/2016/5/9/chartex" xmlns:cx4="http://schemas.microsoft.com/office/drawing/2016/5/10/chartex" xmlns:cx5="http://schemas.microsoft.com/office/drawing/2016/5/11/chartex" xmlns:cx6="http://schemas.microsoft.com/office/drawing/2016/5/12/chartex" xmlns:cx7="http://schemas.microsoft.com/office/drawing/2016/5/13/chartex" xmlns:cx8="http://schemas.microsoft.com/office/drawing/2016/5/14/chartex" xmlns:mc="http://schemas.openxmlformats.org/markup-compatibility/2006" xmlns:aink="http://schemas.microsoft.com/office/drawing/2016/ink" xmlns:am3d="http://schemas.microsoft.com/office/drawing/2017/model3d" xmlns:o="urn:schemas-microsoft-com:office:office" xmlns:r="http://schemas.openxmlformats.org/officeDocument/2006/relationships" xmlns:m="http://schemas.openxmlformats.org/officeDocument/2006/math" xmlns:v="urn:schemas-microsoft-com:vml" xmlns:wp14="http://schemas.microsoft.com/office/word/2010/wordprocessingDrawing" xmlns:wp="http://schemas.openxmlformats.org/drawingml/2006/wordprocessingDrawing" xmlns:w10="urn:schemas-microsoft-com:office:word" xmlns:w="http://schemas.openxmlformats.org/wordprocessingml/2006/main" xmlns:w14="http://schemas.microsoft.com/office/word/2010/wordml" xmlns:w15="http://schemas.microsoft.com/office/word/2012/wordml" xmlns:w16cid="http://schemas.microsoft.com/office/word/2016/wordml/cid" xmlns:w16se="http://schemas.microsoft.com/office/word/2015/wordml/symex" xmlns:wpg="http://schemas.microsoft.com/office/word/2010/wordprocessingGroup" xmlns:wpi="http://schemas.microsoft.com/office/word/2010/wordprocessingInk" xmlns:wne="http://schemas.microsoft.com/office/word/2006/wordml" xmlns:wps="http://schemas.microsoft.com/office/word/2010/wordprocessingShape" mc:Ignorable="w14 w15 w16se w16cid wp14">
+<w:document xmlns:wpc="http://schemas.microsoft.com/office/word/2010/wordprocessingCanvas" xmlns:cx="http://schemas.microsoft.com/office/drawing/2014/chartex" xmlns:cx1="http://schemas.microsoft.com/office/drawing/2015/9/8/chartex" xmlns:cx2="http://schemas.microsoft.com/office/drawing/2015/10/21/chartex" xmlns:cx3="http://schemas.microsoft.com/office/drawing/2016/5/9/chartex" xmlns:cx4="http://schemas.microsoft.com/office/drawing/2016/5/10/chartex" xmlns:cx5="http://schemas.microsoft.com/office/drawing/2016/5/11/chartex" xmlns:cx6="http://schemas.microsoft.com/office/drawing/2016/5/12/chartex" xmlns:cx7="http://schemas.microsoft.com/office/drawing/2016/5/13/chartex" xmlns:cx8="http://schemas.microsoft.com/office/drawing/2016/5/14/chartex" xmlns:mc="http://schemas.openxmlformats.org/markup-compatibility/2006" xmlns:aink="http://schemas.microsoft.com/office/drawing/2016/ink" xmlns:am3d="http://schemas.microsoft.com/office/drawing/2017/model3d" xmlns:o="urn:schemas-microsoft-com:office:office" xmlns:r="http://schemas.openxmlformats.org/officeDocument/2006/relationships" xmlns:m="http://schemas.openxmlformats.org/officeDocument/2006/math" xmlns:v="urn:schemas-microsoft-com:vml" xmlns:wp14="http://schemas.microsoft.com/office/word/2010/wordprocessingDrawing" xmlns:wp="http://schemas.openxmlformats.org/drawingml/2006/wordprocessingDrawing" xmlns:w10="urn:schemas-microsoft-com:office:word" xmlns:w="http://schemas.openxmlformats.org/wordprocessingml/2006/main" xmlns:w14="http://schemas.microsoft.com/office/word/2010/wordml" xmlns:w15="http://schemas.microsoft.com/office/word/2012/wordml" xmlns:w16cex="http://schemas.microsoft.com/office/word/2018/wordml/cex" xmlns:w16cid="http://schemas.microsoft.com/office/word/2016/wordml/cid" xmlns:w16="http://schemas.microsoft.com/office/word/2018/wordml" xmlns:w16se="http://schemas.microsoft.com/office/word/2015/wordml/symex" xmlns:wpg="http://schemas.microsoft.com/office/word/2010/wordprocessingGroup" xmlns:wpi="http://schemas.microsoft.com/office/word/2010/wordprocessingInk" xmlns:wne="http://schemas.microsoft.com/office/word/2006/wordml" xmlns:wps="http://schemas.microsoft.com/office/word/2010/wordprocessingShape" mc:Ignorable="w14 w15 w16se w16cid w16 w16cex wp14">
   <w:body>
     <w:p>
       <w:pPr>
@@ -111,7 +111,7 @@
           <w:szCs w:val="130"/>
         </w:rPr>
         <w:drawing>
-          <wp:inline distT="0" distB="0" distL="0" distR="0">
+          <wp:inline distT="0" distB="0" distL="0" distR="0" wp14:anchorId="2B11A70E" wp14:editId="5F429F59">
             <wp:extent cx="2918460" cy="2893516"/>
             <wp:effectExtent l="0" t="0" r="0" b="2540"/>
             <wp:docPr id="1" name="Imagen 1"/>
@@ -673,7 +673,7 @@
           <w:szCs w:val="130"/>
         </w:rPr>
         <w:drawing>
-          <wp:inline distT="0" distB="0" distL="0" distR="0">
+          <wp:inline distT="0" distB="0" distL="0" distR="0" wp14:anchorId="19E7FC51" wp14:editId="73C760E0">
             <wp:extent cx="1552318" cy="1531620"/>
             <wp:effectExtent l="0" t="0" r="0" b="0"/>
             <wp:docPr id="2" name="Imagen 2"/>
@@ -895,7 +895,7 @@
           <w:szCs w:val="130"/>
         </w:rPr>
         <w:drawing>
-          <wp:inline distT="0" distB="0" distL="0" distR="0">
+          <wp:inline distT="0" distB="0" distL="0" distR="0" wp14:anchorId="42DC6D15" wp14:editId="1D519446">
             <wp:extent cx="5417820" cy="4066053"/>
             <wp:effectExtent l="0" t="0" r="0" b="0"/>
             <wp:docPr id="4" name="Imagen 4"/>
@@ -2313,17 +2313,7 @@
           <w:sz w:val="24"/>
           <w:szCs w:val="130"/>
         </w:rPr>
-        <w:t>La visión de la empresa es conseguir a largo plazo una sociedad en la cual la acreditación personal esté totalmente virtualizada, sin las desventajas que supone cualquier documento físico</w:t>
-      </w:r>
-      <w:bookmarkStart w:id="0" w:name="_GoBack"/>
-      <w:bookmarkEnd w:id="0"/>
-      <w:r>
-        <w:rPr>
-          <w:rFonts w:ascii="Times New Roman" w:hAnsi="Times New Roman" w:cs="Times New Roman"/>
-          <w:sz w:val="24"/>
-          <w:szCs w:val="130"/>
-        </w:rPr>
-        <w:t>.</w:t>
+        <w:t>La visión de la empresa es conseguir a largo plazo una sociedad en la cual la acreditación personal esté totalmente virtualizada, sin las desventajas que supone cualquier documento físico.</w:t>
       </w:r>
     </w:p>
     <w:p>
@@ -2345,6 +2335,18 @@
         </w:rPr>
         <w:t xml:space="preserve"> </w:t>
       </w:r>
+    </w:p>
+    <w:p>
+      <w:pPr>
+        <w:spacing w:line="360" w:lineRule="auto"/>
+        <w:ind w:firstLine="360"/>
+        <w:jc w:val="both"/>
+        <w:rPr>
+          <w:rFonts w:ascii="Times New Roman" w:hAnsi="Times New Roman" w:cs="Times New Roman"/>
+          <w:sz w:val="24"/>
+          <w:szCs w:val="130"/>
+        </w:rPr>
+      </w:pPr>
     </w:p>
     <w:p>
       <w:pPr>
@@ -2369,16 +2371,129 @@
           <w:sz w:val="24"/>
           <w:szCs w:val="130"/>
         </w:rPr>
+        <w:lastRenderedPageBreak/>
         <w:t xml:space="preserve"> VALORES DE LA EMPRESA</w:t>
       </w:r>
     </w:p>
     <w:p>
       <w:pPr>
         <w:spacing w:line="360" w:lineRule="auto"/>
-        <w:jc w:val="both"/>
-        <w:rPr>
-          <w:rFonts w:ascii="Times New Roman" w:hAnsi="Times New Roman" w:cs="Times New Roman"/>
-          <w:color w:val="002060"/>
+        <w:ind w:firstLine="284"/>
+        <w:jc w:val="both"/>
+        <w:rPr>
+          <w:rFonts w:ascii="Times New Roman" w:hAnsi="Times New Roman" w:cs="Times New Roman"/>
+          <w:sz w:val="24"/>
+          <w:szCs w:val="130"/>
+        </w:rPr>
+      </w:pPr>
+      <w:r>
+        <w:rPr>
+          <w:rFonts w:ascii="Times New Roman" w:hAnsi="Times New Roman" w:cs="Times New Roman"/>
+          <w:sz w:val="24"/>
+          <w:szCs w:val="130"/>
+        </w:rPr>
+        <w:t xml:space="preserve"> En </w:t>
+      </w:r>
+      <w:proofErr w:type="spellStart"/>
+      <w:r>
+        <w:rPr>
+          <w:rFonts w:ascii="Times New Roman" w:hAnsi="Times New Roman" w:cs="Times New Roman"/>
+          <w:sz w:val="24"/>
+          <w:szCs w:val="130"/>
+        </w:rPr>
+        <w:t>VirtualWallet</w:t>
+      </w:r>
+      <w:proofErr w:type="spellEnd"/>
+      <w:r>
+        <w:rPr>
+          <w:rFonts w:ascii="Times New Roman" w:hAnsi="Times New Roman" w:cs="Times New Roman"/>
+          <w:sz w:val="24"/>
+          <w:szCs w:val="130"/>
+        </w:rPr>
+        <w:t xml:space="preserve"> estamos comprometidos con el medio ambiente, por lo tanto, apostamos por un futuro sin plásticos. Gracias a la virtualización de la cartera, no sería necesario producir tarjetas físicas que, una vez caducadas, por ejemplo, serían desechadas contaminando así nuestros mares y océanos ya que se estima que unos 8 millones de toneladas son arrojadas a estas aguas. </w:t>
+      </w:r>
+    </w:p>
+    <w:p>
+      <w:pPr>
+        <w:spacing w:line="360" w:lineRule="auto"/>
+        <w:ind w:firstLine="284"/>
+        <w:jc w:val="both"/>
+        <w:rPr>
+          <w:rFonts w:ascii="Times New Roman" w:hAnsi="Times New Roman" w:cs="Times New Roman"/>
+          <w:sz w:val="24"/>
+          <w:szCs w:val="130"/>
+        </w:rPr>
+      </w:pPr>
+      <w:r>
+        <w:rPr>
+          <w:rFonts w:ascii="Times New Roman" w:hAnsi="Times New Roman" w:cs="Times New Roman"/>
+          <w:sz w:val="24"/>
+          <w:szCs w:val="130"/>
+        </w:rPr>
+        <w:t xml:space="preserve">Estamos comprometidos con la ley y con la comodidad de nuestros clientes. Gracias a </w:t>
+      </w:r>
+      <w:proofErr w:type="spellStart"/>
+      <w:r>
+        <w:rPr>
+          <w:rFonts w:ascii="Times New Roman" w:hAnsi="Times New Roman" w:cs="Times New Roman"/>
+          <w:sz w:val="24"/>
+          <w:szCs w:val="130"/>
+        </w:rPr>
+        <w:t>VirtualWallet</w:t>
+      </w:r>
+      <w:proofErr w:type="spellEnd"/>
+      <w:r>
+        <w:rPr>
+          <w:rFonts w:ascii="Times New Roman" w:hAnsi="Times New Roman" w:cs="Times New Roman"/>
+          <w:sz w:val="24"/>
+          <w:szCs w:val="130"/>
+        </w:rPr>
+        <w:t xml:space="preserve">, podrás tener siempre en tu móvil el DNI o el </w:t>
+      </w:r>
+      <w:r>
+        <w:rPr>
+          <w:rFonts w:ascii="Times New Roman" w:hAnsi="Times New Roman" w:cs="Times New Roman"/>
+          <w:sz w:val="24"/>
+          <w:szCs w:val="130"/>
+        </w:rPr>
+        <w:t>carné</w:t>
+      </w:r>
+      <w:r>
+        <w:rPr>
+          <w:rFonts w:ascii="Times New Roman" w:hAnsi="Times New Roman" w:cs="Times New Roman"/>
+          <w:sz w:val="24"/>
+          <w:szCs w:val="130"/>
+        </w:rPr>
+        <w:t xml:space="preserve"> de conducir, documentos muy importantes, que siempre se nos pueden pedir por una figura de autoridad y que muchas personas no llevan encima en ciertas circunstancias por miedo a perderlo o porque simplemente piensan que no lo van a necesitar.</w:t>
+      </w:r>
+    </w:p>
+    <w:p>
+      <w:pPr>
+        <w:spacing w:line="360" w:lineRule="auto"/>
+        <w:ind w:firstLine="284"/>
+        <w:jc w:val="both"/>
+        <w:rPr>
+          <w:rFonts w:ascii="Times New Roman" w:hAnsi="Times New Roman" w:cs="Times New Roman"/>
+          <w:sz w:val="24"/>
+          <w:szCs w:val="130"/>
+        </w:rPr>
+      </w:pPr>
+      <w:r>
+        <w:rPr>
+          <w:rFonts w:ascii="Times New Roman" w:hAnsi="Times New Roman" w:cs="Times New Roman"/>
+          <w:sz w:val="24"/>
+          <w:szCs w:val="130"/>
+        </w:rPr>
+        <w:t xml:space="preserve">En los tiempos actuales estamos viviendo una pandemia como es el COVID-19, en todos los establecimientos se nos recomienda pagar con tarjeta para evitar así el contacto. Gracias a la tecnología actual, no solo tenemos ante nosotros pagar con el NFC de nuestros móviles, si no también pasar el bono transporte o enseñar el DNI sin necesidad de que haya ningún tipo de contacto. </w:t>
+      </w:r>
+    </w:p>
+    <w:p>
+      <w:pPr>
+        <w:spacing w:line="360" w:lineRule="auto"/>
+        <w:ind w:firstLine="284"/>
+        <w:jc w:val="both"/>
+        <w:rPr>
+          <w:rFonts w:ascii="Times New Roman" w:hAnsi="Times New Roman" w:cs="Times New Roman"/>
           <w:sz w:val="24"/>
           <w:szCs w:val="130"/>
         </w:rPr>
@@ -2397,7 +2512,7 @@
 </file>
 
 <file path=word/endnotes.xml><?xml version="1.0" encoding="utf-8"?>
-<w:endnotes xmlns:wpc="http://schemas.microsoft.com/office/word/2010/wordprocessingCanvas" xmlns:cx="http://schemas.microsoft.com/office/drawing/2014/chartex" xmlns:cx1="http://schemas.microsoft.com/office/drawing/2015/9/8/chartex" xmlns:cx2="http://schemas.microsoft.com/office/drawing/2015/10/21/chartex" xmlns:cx3="http://schemas.microsoft.com/office/drawing/2016/5/9/chartex" xmlns:cx4="http://schemas.microsoft.com/office/drawing/2016/5/10/chartex" xmlns:cx5="http://schemas.microsoft.com/office/drawing/2016/5/11/chartex" xmlns:cx6="http://schemas.microsoft.com/office/drawing/2016/5/12/chartex" xmlns:cx7="http://schemas.microsoft.com/office/drawing/2016/5/13/chartex" xmlns:cx8="http://schemas.microsoft.com/office/drawing/2016/5/14/chartex" xmlns:mc="http://schemas.openxmlformats.org/markup-compatibility/2006" xmlns:aink="http://schemas.microsoft.com/office/drawing/2016/ink" xmlns:am3d="http://schemas.microsoft.com/office/drawing/2017/model3d" xmlns:o="urn:schemas-microsoft-com:office:office" xmlns:r="http://schemas.openxmlformats.org/officeDocument/2006/relationships" xmlns:m="http://schemas.openxmlformats.org/officeDocument/2006/math" xmlns:v="urn:schemas-microsoft-com:vml" xmlns:wp14="http://schemas.microsoft.com/office/word/2010/wordprocessingDrawing" xmlns:wp="http://schemas.openxmlformats.org/drawingml/2006/wordprocessingDrawing" xmlns:w10="urn:schemas-microsoft-com:office:word" xmlns:w="http://schemas.openxmlformats.org/wordprocessingml/2006/main" xmlns:w14="http://schemas.microsoft.com/office/word/2010/wordml" xmlns:w15="http://schemas.microsoft.com/office/word/2012/wordml" xmlns:w16cid="http://schemas.microsoft.com/office/word/2016/wordml/cid" xmlns:w16se="http://schemas.microsoft.com/office/word/2015/wordml/symex" xmlns:wpg="http://schemas.microsoft.com/office/word/2010/wordprocessingGroup" xmlns:wpi="http://schemas.microsoft.com/office/word/2010/wordprocessingInk" xmlns:wne="http://schemas.microsoft.com/office/word/2006/wordml" xmlns:wps="http://schemas.microsoft.com/office/word/2010/wordprocessingShape" mc:Ignorable="w14 w15 w16se w16cid wp14">
+<w:endnotes xmlns:wpc="http://schemas.microsoft.com/office/word/2010/wordprocessingCanvas" xmlns:cx="http://schemas.microsoft.com/office/drawing/2014/chartex" xmlns:cx1="http://schemas.microsoft.com/office/drawing/2015/9/8/chartex" xmlns:cx2="http://schemas.microsoft.com/office/drawing/2015/10/21/chartex" xmlns:cx3="http://schemas.microsoft.com/office/drawing/2016/5/9/chartex" xmlns:cx4="http://schemas.microsoft.com/office/drawing/2016/5/10/chartex" xmlns:cx5="http://schemas.microsoft.com/office/drawing/2016/5/11/chartex" xmlns:cx6="http://schemas.microsoft.com/office/drawing/2016/5/12/chartex" xmlns:cx7="http://schemas.microsoft.com/office/drawing/2016/5/13/chartex" xmlns:cx8="http://schemas.microsoft.com/office/drawing/2016/5/14/chartex" xmlns:mc="http://schemas.openxmlformats.org/markup-compatibility/2006" xmlns:aink="http://schemas.microsoft.com/office/drawing/2016/ink" xmlns:am3d="http://schemas.microsoft.com/office/drawing/2017/model3d" xmlns:o="urn:schemas-microsoft-com:office:office" xmlns:r="http://schemas.openxmlformats.org/officeDocument/2006/relationships" xmlns:m="http://schemas.openxmlformats.org/officeDocument/2006/math" xmlns:v="urn:schemas-microsoft-com:vml" xmlns:wp14="http://schemas.microsoft.com/office/word/2010/wordprocessingDrawing" xmlns:wp="http://schemas.openxmlformats.org/drawingml/2006/wordprocessingDrawing" xmlns:w10="urn:schemas-microsoft-com:office:word" xmlns:w="http://schemas.openxmlformats.org/wordprocessingml/2006/main" xmlns:w14="http://schemas.microsoft.com/office/word/2010/wordml" xmlns:w15="http://schemas.microsoft.com/office/word/2012/wordml" xmlns:w16cex="http://schemas.microsoft.com/office/word/2018/wordml/cex" xmlns:w16cid="http://schemas.microsoft.com/office/word/2016/wordml/cid" xmlns:w16="http://schemas.microsoft.com/office/word/2018/wordml" xmlns:w16se="http://schemas.microsoft.com/office/word/2015/wordml/symex" xmlns:wpg="http://schemas.microsoft.com/office/word/2010/wordprocessingGroup" xmlns:wpi="http://schemas.microsoft.com/office/word/2010/wordprocessingInk" xmlns:wne="http://schemas.microsoft.com/office/word/2006/wordml" xmlns:wps="http://schemas.microsoft.com/office/word/2010/wordprocessingShape" mc:Ignorable="w14 w15 w16se w16cid w16 w16cex wp14">
   <w:endnote w:type="separator" w:id="-1">
     <w:p>
       <w:pPr>
@@ -2422,7 +2537,7 @@
 </file>
 
 <file path=word/footer1.xml><?xml version="1.0" encoding="utf-8"?>
-<w:ftr xmlns:wpc="http://schemas.microsoft.com/office/word/2010/wordprocessingCanvas" xmlns:cx="http://schemas.microsoft.com/office/drawing/2014/chartex" xmlns:cx1="http://schemas.microsoft.com/office/drawing/2015/9/8/chartex" xmlns:cx2="http://schemas.microsoft.com/office/drawing/2015/10/21/chartex" xmlns:cx3="http://schemas.microsoft.com/office/drawing/2016/5/9/chartex" xmlns:cx4="http://schemas.microsoft.com/office/drawing/2016/5/10/chartex" xmlns:cx5="http://schemas.microsoft.com/office/drawing/2016/5/11/chartex" xmlns:cx6="http://schemas.microsoft.com/office/drawing/2016/5/12/chartex" xmlns:cx7="http://schemas.microsoft.com/office/drawing/2016/5/13/chartex" xmlns:cx8="http://schemas.microsoft.com/office/drawing/2016/5/14/chartex" xmlns:mc="http://schemas.openxmlformats.org/markup-compatibility/2006" xmlns:aink="http://schemas.microsoft.com/office/drawing/2016/ink" xmlns:am3d="http://schemas.microsoft.com/office/drawing/2017/model3d" xmlns:o="urn:schemas-microsoft-com:office:office" xmlns:r="http://schemas.openxmlformats.org/officeDocument/2006/relationships" xmlns:m="http://schemas.openxmlformats.org/officeDocument/2006/math" xmlns:v="urn:schemas-microsoft-com:vml" xmlns:wp14="http://schemas.microsoft.com/office/word/2010/wordprocessingDrawing" xmlns:wp="http://schemas.openxmlformats.org/drawingml/2006/wordprocessingDrawing" xmlns:w10="urn:schemas-microsoft-com:office:word" xmlns:w="http://schemas.openxmlformats.org/wordprocessingml/2006/main" xmlns:w14="http://schemas.microsoft.com/office/word/2010/wordml" xmlns:w15="http://schemas.microsoft.com/office/word/2012/wordml" xmlns:w16cid="http://schemas.microsoft.com/office/word/2016/wordml/cid" xmlns:w16se="http://schemas.microsoft.com/office/word/2015/wordml/symex" xmlns:wpg="http://schemas.microsoft.com/office/word/2010/wordprocessingGroup" xmlns:wpi="http://schemas.microsoft.com/office/word/2010/wordprocessingInk" xmlns:wne="http://schemas.microsoft.com/office/word/2006/wordml" xmlns:wps="http://schemas.microsoft.com/office/word/2010/wordprocessingShape" mc:Ignorable="w14 w15 w16se w16cid wp14">
+<w:ftr xmlns:wpc="http://schemas.microsoft.com/office/word/2010/wordprocessingCanvas" xmlns:cx="http://schemas.microsoft.com/office/drawing/2014/chartex" xmlns:cx1="http://schemas.microsoft.com/office/drawing/2015/9/8/chartex" xmlns:cx2="http://schemas.microsoft.com/office/drawing/2015/10/21/chartex" xmlns:cx3="http://schemas.microsoft.com/office/drawing/2016/5/9/chartex" xmlns:cx4="http://schemas.microsoft.com/office/drawing/2016/5/10/chartex" xmlns:cx5="http://schemas.microsoft.com/office/drawing/2016/5/11/chartex" xmlns:cx6="http://schemas.microsoft.com/office/drawing/2016/5/12/chartex" xmlns:cx7="http://schemas.microsoft.com/office/drawing/2016/5/13/chartex" xmlns:cx8="http://schemas.microsoft.com/office/drawing/2016/5/14/chartex" xmlns:mc="http://schemas.openxmlformats.org/markup-compatibility/2006" xmlns:aink="http://schemas.microsoft.com/office/drawing/2016/ink" xmlns:am3d="http://schemas.microsoft.com/office/drawing/2017/model3d" xmlns:o="urn:schemas-microsoft-com:office:office" xmlns:r="http://schemas.openxmlformats.org/officeDocument/2006/relationships" xmlns:m="http://schemas.openxmlformats.org/officeDocument/2006/math" xmlns:v="urn:schemas-microsoft-com:vml" xmlns:wp14="http://schemas.microsoft.com/office/word/2010/wordprocessingDrawing" xmlns:wp="http://schemas.openxmlformats.org/drawingml/2006/wordprocessingDrawing" xmlns:w10="urn:schemas-microsoft-com:office:word" xmlns:w="http://schemas.openxmlformats.org/wordprocessingml/2006/main" xmlns:w14="http://schemas.microsoft.com/office/word/2010/wordml" xmlns:w15="http://schemas.microsoft.com/office/word/2012/wordml" xmlns:w16cex="http://schemas.microsoft.com/office/word/2018/wordml/cex" xmlns:w16cid="http://schemas.microsoft.com/office/word/2016/wordml/cid" xmlns:w16="http://schemas.microsoft.com/office/word/2018/wordml" xmlns:w16se="http://schemas.microsoft.com/office/word/2015/wordml/symex" xmlns:wpg="http://schemas.microsoft.com/office/word/2010/wordprocessingGroup" xmlns:wpi="http://schemas.microsoft.com/office/word/2010/wordprocessingInk" xmlns:wne="http://schemas.microsoft.com/office/word/2006/wordml" xmlns:wps="http://schemas.microsoft.com/office/word/2010/wordprocessingShape" mc:Ignorable="w14 w15 w16se w16cid w16 w16cex wp14">
   <w:sdt>
     <w:sdtPr>
       <w:id w:val="-1417479596"/>
@@ -2468,7 +2583,7 @@
 </file>
 
 <file path=word/footnotes.xml><?xml version="1.0" encoding="utf-8"?>
-<w:footnotes xmlns:wpc="http://schemas.microsoft.com/office/word/2010/wordprocessingCanvas" xmlns:cx="http://schemas.microsoft.com/office/drawing/2014/chartex" xmlns:cx1="http://schemas.microsoft.com/office/drawing/2015/9/8/chartex" xmlns:cx2="http://schemas.microsoft.com/office/drawing/2015/10/21/chartex" xmlns:cx3="http://schemas.microsoft.com/office/drawing/2016/5/9/chartex" xmlns:cx4="http://schemas.microsoft.com/office/drawing/2016/5/10/chartex" xmlns:cx5="http://schemas.microsoft.com/office/drawing/2016/5/11/chartex" xmlns:cx6="http://schemas.microsoft.com/office/drawing/2016/5/12/chartex" xmlns:cx7="http://schemas.microsoft.com/office/drawing/2016/5/13/chartex" xmlns:cx8="http://schemas.microsoft.com/office/drawing/2016/5/14/chartex" xmlns:mc="http://schemas.openxmlformats.org/markup-compatibility/2006" xmlns:aink="http://schemas.microsoft.com/office/drawing/2016/ink" xmlns:am3d="http://schemas.microsoft.com/office/drawing/2017/model3d" xmlns:o="urn:schemas-microsoft-com:office:office" xmlns:r="http://schemas.openxmlformats.org/officeDocument/2006/relationships" xmlns:m="http://schemas.openxmlformats.org/officeDocument/2006/math" xmlns:v="urn:schemas-microsoft-com:vml" xmlns:wp14="http://schemas.microsoft.com/office/word/2010/wordprocessingDrawing" xmlns:wp="http://schemas.openxmlformats.org/drawingml/2006/wordprocessingDrawing" xmlns:w10="urn:schemas-microsoft-com:office:word" xmlns:w="http://schemas.openxmlformats.org/wordprocessingml/2006/main" xmlns:w14="http://schemas.microsoft.com/office/word/2010/wordml" xmlns:w15="http://schemas.microsoft.com/office/word/2012/wordml" xmlns:w16cid="http://schemas.microsoft.com/office/word/2016/wordml/cid" xmlns:w16se="http://schemas.microsoft.com/office/word/2015/wordml/symex" xmlns:wpg="http://schemas.microsoft.com/office/word/2010/wordprocessingGroup" xmlns:wpi="http://schemas.microsoft.com/office/word/2010/wordprocessingInk" xmlns:wne="http://schemas.microsoft.com/office/word/2006/wordml" xmlns:wps="http://schemas.microsoft.com/office/word/2010/wordprocessingShape" mc:Ignorable="w14 w15 w16se w16cid wp14">
+<w:footnotes xmlns:wpc="http://schemas.microsoft.com/office/word/2010/wordprocessingCanvas" xmlns:cx="http://schemas.microsoft.com/office/drawing/2014/chartex" xmlns:cx1="http://schemas.microsoft.com/office/drawing/2015/9/8/chartex" xmlns:cx2="http://schemas.microsoft.com/office/drawing/2015/10/21/chartex" xmlns:cx3="http://schemas.microsoft.com/office/drawing/2016/5/9/chartex" xmlns:cx4="http://schemas.microsoft.com/office/drawing/2016/5/10/chartex" xmlns:cx5="http://schemas.microsoft.com/office/drawing/2016/5/11/chartex" xmlns:cx6="http://schemas.microsoft.com/office/drawing/2016/5/12/chartex" xmlns:cx7="http://schemas.microsoft.com/office/drawing/2016/5/13/chartex" xmlns:cx8="http://schemas.microsoft.com/office/drawing/2016/5/14/chartex" xmlns:mc="http://schemas.openxmlformats.org/markup-compatibility/2006" xmlns:aink="http://schemas.microsoft.com/office/drawing/2016/ink" xmlns:am3d="http://schemas.microsoft.com/office/drawing/2017/model3d" xmlns:o="urn:schemas-microsoft-com:office:office" xmlns:r="http://schemas.openxmlformats.org/officeDocument/2006/relationships" xmlns:m="http://schemas.openxmlformats.org/officeDocument/2006/math" xmlns:v="urn:schemas-microsoft-com:vml" xmlns:wp14="http://schemas.microsoft.com/office/word/2010/wordprocessingDrawing" xmlns:wp="http://schemas.openxmlformats.org/drawingml/2006/wordprocessingDrawing" xmlns:w10="urn:schemas-microsoft-com:office:word" xmlns:w="http://schemas.openxmlformats.org/wordprocessingml/2006/main" xmlns:w14="http://schemas.microsoft.com/office/word/2010/wordml" xmlns:w15="http://schemas.microsoft.com/office/word/2012/wordml" xmlns:w16cex="http://schemas.microsoft.com/office/word/2018/wordml/cex" xmlns:w16cid="http://schemas.microsoft.com/office/word/2016/wordml/cid" xmlns:w16="http://schemas.microsoft.com/office/word/2018/wordml" xmlns:w16se="http://schemas.microsoft.com/office/word/2015/wordml/symex" xmlns:wpg="http://schemas.microsoft.com/office/word/2010/wordprocessingGroup" xmlns:wpi="http://schemas.microsoft.com/office/word/2010/wordprocessingInk" xmlns:wne="http://schemas.microsoft.com/office/word/2006/wordml" xmlns:wps="http://schemas.microsoft.com/office/word/2010/wordprocessingShape" mc:Ignorable="w14 w15 w16se w16cid w16 w16cex wp14">
   <w:footnote w:type="separator" w:id="-1">
     <w:p>
       <w:pPr>
@@ -2493,7 +2608,7 @@
 </file>
 
 <file path=word/numbering.xml><?xml version="1.0" encoding="utf-8"?>
-<w:numbering xmlns:wpc="http://schemas.microsoft.com/office/word/2010/wordprocessingCanvas" xmlns:cx="http://schemas.microsoft.com/office/drawing/2014/chartex" xmlns:cx1="http://schemas.microsoft.com/office/drawing/2015/9/8/chartex" xmlns:cx2="http://schemas.microsoft.com/office/drawing/2015/10/21/chartex" xmlns:cx3="http://schemas.microsoft.com/office/drawing/2016/5/9/chartex" xmlns:cx4="http://schemas.microsoft.com/office/drawing/2016/5/10/chartex" xmlns:cx5="http://schemas.microsoft.com/office/drawing/2016/5/11/chartex" xmlns:cx6="http://schemas.microsoft.com/office/drawing/2016/5/12/chartex" xmlns:cx7="http://schemas.microsoft.com/office/drawing/2016/5/13/chartex" xmlns:cx8="http://schemas.microsoft.com/office/drawing/2016/5/14/chartex" xmlns:mc="http://schemas.openxmlformats.org/markup-compatibility/2006" xmlns:aink="http://schemas.microsoft.com/office/drawing/2016/ink" xmlns:am3d="http://schemas.microsoft.com/office/drawing/2017/model3d" xmlns:o="urn:schemas-microsoft-com:office:office" xmlns:r="http://schemas.openxmlformats.org/officeDocument/2006/relationships" xmlns:m="http://schemas.openxmlformats.org/officeDocument/2006/math" xmlns:v="urn:schemas-microsoft-com:vml" xmlns:wp14="http://schemas.microsoft.com/office/word/2010/wordprocessingDrawing" xmlns:wp="http://schemas.openxmlformats.org/drawingml/2006/wordprocessingDrawing" xmlns:w10="urn:schemas-microsoft-com:office:word" xmlns:w="http://schemas.openxmlformats.org/wordprocessingml/2006/main" xmlns:w14="http://schemas.microsoft.com/office/word/2010/wordml" xmlns:w15="http://schemas.microsoft.com/office/word/2012/wordml" xmlns:w16cid="http://schemas.microsoft.com/office/word/2016/wordml/cid" xmlns:w16se="http://schemas.microsoft.com/office/word/2015/wordml/symex" xmlns:wpg="http://schemas.microsoft.com/office/word/2010/wordprocessingGroup" xmlns:wpi="http://schemas.microsoft.com/office/word/2010/wordprocessingInk" xmlns:wne="http://schemas.microsoft.com/office/word/2006/wordml" xmlns:wps="http://schemas.microsoft.com/office/word/2010/wordprocessingShape" mc:Ignorable="w14 w15 w16se w16cid wp14">
+<w:numbering xmlns:wpc="http://schemas.microsoft.com/office/word/2010/wordprocessingCanvas" xmlns:cx="http://schemas.microsoft.com/office/drawing/2014/chartex" xmlns:cx1="http://schemas.microsoft.com/office/drawing/2015/9/8/chartex" xmlns:cx2="http://schemas.microsoft.com/office/drawing/2015/10/21/chartex" xmlns:cx3="http://schemas.microsoft.com/office/drawing/2016/5/9/chartex" xmlns:cx4="http://schemas.microsoft.com/office/drawing/2016/5/10/chartex" xmlns:cx5="http://schemas.microsoft.com/office/drawing/2016/5/11/chartex" xmlns:cx6="http://schemas.microsoft.com/office/drawing/2016/5/12/chartex" xmlns:cx7="http://schemas.microsoft.com/office/drawing/2016/5/13/chartex" xmlns:cx8="http://schemas.microsoft.com/office/drawing/2016/5/14/chartex" xmlns:mc="http://schemas.openxmlformats.org/markup-compatibility/2006" xmlns:aink="http://schemas.microsoft.com/office/drawing/2016/ink" xmlns:am3d="http://schemas.microsoft.com/office/drawing/2017/model3d" xmlns:o="urn:schemas-microsoft-com:office:office" xmlns:r="http://schemas.openxmlformats.org/officeDocument/2006/relationships" xmlns:m="http://schemas.openxmlformats.org/officeDocument/2006/math" xmlns:v="urn:schemas-microsoft-com:vml" xmlns:wp14="http://schemas.microsoft.com/office/word/2010/wordprocessingDrawing" xmlns:wp="http://schemas.openxmlformats.org/drawingml/2006/wordprocessingDrawing" xmlns:w10="urn:schemas-microsoft-com:office:word" xmlns:w="http://schemas.openxmlformats.org/wordprocessingml/2006/main" xmlns:w14="http://schemas.microsoft.com/office/word/2010/wordml" xmlns:w15="http://schemas.microsoft.com/office/word/2012/wordml" xmlns:w16cex="http://schemas.microsoft.com/office/word/2018/wordml/cex" xmlns:w16cid="http://schemas.microsoft.com/office/word/2016/wordml/cid" xmlns:w16="http://schemas.microsoft.com/office/word/2018/wordml" xmlns:w16se="http://schemas.microsoft.com/office/word/2015/wordml/symex" xmlns:wpg="http://schemas.microsoft.com/office/word/2010/wordprocessingGroup" xmlns:wpi="http://schemas.microsoft.com/office/word/2010/wordprocessingInk" xmlns:wne="http://schemas.microsoft.com/office/word/2006/wordml" xmlns:wps="http://schemas.microsoft.com/office/word/2010/wordprocessingShape" mc:Ignorable="w14 w15 w16se w16cid w16 w16cex wp14">
   <w:abstractNum w:abstractNumId="0" w15:restartNumberingAfterBreak="0">
     <w:nsid w:val="09606ADD"/>
     <w:multiLevelType w:val="hybridMultilevel"/>
@@ -3451,7 +3566,7 @@
 </file>
 
 <file path=word/styles.xml><?xml version="1.0" encoding="utf-8"?>
-<w:styles xmlns:mc="http://schemas.openxmlformats.org/markup-compatibility/2006" xmlns:r="http://schemas.openxmlformats.org/officeDocument/2006/relationships" xmlns:w="http://schemas.openxmlformats.org/wordprocessingml/2006/main" xmlns:w14="http://schemas.microsoft.com/office/word/2010/wordml" xmlns:w15="http://schemas.microsoft.com/office/word/2012/wordml" xmlns:w16cid="http://schemas.microsoft.com/office/word/2016/wordml/cid" xmlns:w16se="http://schemas.microsoft.com/office/word/2015/wordml/symex" mc:Ignorable="w14 w15 w16se w16cid">
+<w:styles xmlns:mc="http://schemas.openxmlformats.org/markup-compatibility/2006" xmlns:r="http://schemas.openxmlformats.org/officeDocument/2006/relationships" xmlns:w="http://schemas.openxmlformats.org/wordprocessingml/2006/main" xmlns:w14="http://schemas.microsoft.com/office/word/2010/wordml" xmlns:w15="http://schemas.microsoft.com/office/word/2012/wordml" xmlns:w16cex="http://schemas.microsoft.com/office/word/2018/wordml/cex" xmlns:w16cid="http://schemas.microsoft.com/office/word/2016/wordml/cid" xmlns:w16="http://schemas.microsoft.com/office/word/2018/wordml" xmlns:w16se="http://schemas.microsoft.com/office/word/2015/wordml/symex" mc:Ignorable="w14 w15 w16se w16cid w16 w16cex">
   <w:docDefaults>
     <w:rPrDefault>
       <w:rPr>
@@ -3467,7 +3582,7 @@
       </w:pPr>
     </w:pPrDefault>
   </w:docDefaults>
-  <w:latentStyles w:defLockedState="0" w:defUIPriority="99" w:defSemiHidden="0" w:defUnhideWhenUsed="0" w:defQFormat="0" w:count="375">
+  <w:latentStyles w:defLockedState="0" w:defUIPriority="99" w:defSemiHidden="0" w:defUnhideWhenUsed="0" w:defQFormat="0" w:count="376">
     <w:lsdException w:name="Normal" w:uiPriority="0" w:qFormat="1"/>
     <w:lsdException w:name="heading 1" w:uiPriority="9" w:qFormat="1"/>
     <w:lsdException w:name="heading 2" w:semiHidden="1" w:uiPriority="9" w:unhideWhenUsed="1" w:qFormat="1"/>
@@ -3573,7 +3688,6 @@
     <w:lsdException w:name="HTML Sample" w:semiHidden="1" w:unhideWhenUsed="1"/>
     <w:lsdException w:name="HTML Typewriter" w:semiHidden="1" w:unhideWhenUsed="1"/>
     <w:lsdException w:name="HTML Variable" w:semiHidden="1" w:unhideWhenUsed="1"/>
-    <w:lsdException w:name="Normal Table" w:semiHidden="1" w:unhideWhenUsed="1"/>
     <w:lsdException w:name="annotation subject" w:semiHidden="1" w:unhideWhenUsed="1"/>
     <w:lsdException w:name="No List" w:semiHidden="1" w:unhideWhenUsed="1"/>
     <w:lsdException w:name="Outline List 1" w:semiHidden="1" w:unhideWhenUsed="1"/>
@@ -3620,10 +3734,8 @@
     <w:lsdException w:name="Table Subtle 2" w:semiHidden="1" w:unhideWhenUsed="1"/>
     <w:lsdException w:name="Table Web 1" w:semiHidden="1" w:unhideWhenUsed="1"/>
     <w:lsdException w:name="Table Web 2" w:semiHidden="1" w:unhideWhenUsed="1"/>
-    <w:lsdException w:name="Table Web 3" w:semiHidden="1" w:unhideWhenUsed="1"/>
     <w:lsdException w:name="Balloon Text" w:semiHidden="1" w:unhideWhenUsed="1"/>
     <w:lsdException w:name="Table Grid" w:uiPriority="39"/>
-    <w:lsdException w:name="Table Theme" w:semiHidden="1" w:unhideWhenUsed="1"/>
     <w:lsdException w:name="Placeholder Text" w:semiHidden="1"/>
     <w:lsdException w:name="No Spacing" w:uiPriority="1" w:qFormat="1"/>
     <w:lsdException w:name="Light Shading" w:uiPriority="60"/>
@@ -3843,6 +3955,7 @@
     <w:lsdException w:name="Smart Hyperlink" w:semiHidden="1" w:unhideWhenUsed="1"/>
     <w:lsdException w:name="Hashtag" w:semiHidden="1" w:unhideWhenUsed="1"/>
     <w:lsdException w:name="Unresolved Mention" w:semiHidden="1" w:unhideWhenUsed="1"/>
+    <w:lsdException w:name="Smart Link" w:semiHidden="1" w:unhideWhenUsed="1"/>
   </w:latentStyles>
   <w:style w:type="paragraph" w:default="1" w:styleId="Normal">
     <w:name w:val="Normal"/>
@@ -3851,6 +3964,7 @@
   <w:style w:type="character" w:default="1" w:styleId="Fuentedeprrafopredeter">
     <w:name w:val="Default Paragraph Font"/>
     <w:uiPriority w:val="1"/>
+    <w:semiHidden/>
     <w:unhideWhenUsed/>
   </w:style>
   <w:style w:type="table" w:default="1" w:styleId="Tablanormal">

</xml_diff>